<commit_message>
Add html content template type (#47)
* implement retrieving placeholders

* improvements
</commit_message>
<xml_diff>
--- a/agency-bo/src/test/resources/templates/TEMPLATE/Umowa o dzieło - template.docx
+++ b/agency-bo/src/test/resources/templates/TEMPLATE/Umowa o dzieło - template.docx
@@ -39,7 +39,7 @@
           <w:sz w:val="16"/>
           <w:szCs w:val="16"/>
         </w:rPr>
-        <w:t>{{contractor_contractNumber}}</w:t>
+        <w:t>{{ContractWork_contractNumber}}</w:t>
       </w:r>
     </w:p>
     <w:p>
@@ -77,7 +77,7 @@
           <w:sz w:val="16"/>
           <w:szCs w:val="16"/>
         </w:rPr>
-        <w:t>zawarta w dniu {{contractor_signDate}} pomiędzy:</w:t>
+        <w:t>zawarta w dniu {{ContractWork_signDate}} pomiędzy:</w:t>
       </w:r>
     </w:p>
     <w:p>
@@ -102,87 +102,7 @@
           <w:szCs w:val="16"/>
           <w:lang w:val="pl-PL" w:eastAsia="zh-CN" w:bidi="hi-IN"/>
         </w:rPr>
-        <w:t>Panem {{agency_</w:t>
-      </w:r>
-      <w:r>
-        <w:rPr>
-          <w:rFonts w:eastAsia="ヒラギノ角ゴ Pro W3" w:cs="Arial" w:ascii="Arial CE" w:hAnsi="Arial CE"/>
-          <w:color w:val="00000A"/>
-          <w:sz w:val="16"/>
-          <w:szCs w:val="16"/>
-          <w:lang w:val="pl-PL" w:eastAsia="zh-CN" w:bidi="hi-IN"/>
-        </w:rPr>
-        <w:t>firstName</w:t>
-      </w:r>
-      <w:r>
-        <w:rPr>
-          <w:rFonts w:eastAsia="ヒラギノ角ゴ Pro W3" w:cs="Arial" w:ascii="Arial CE" w:hAnsi="Arial CE"/>
-          <w:color w:val="00000A"/>
-          <w:sz w:val="16"/>
-          <w:szCs w:val="16"/>
-          <w:lang w:val="pl-PL" w:eastAsia="zh-CN" w:bidi="hi-IN"/>
-        </w:rPr>
-        <w:t xml:space="preserve">}} </w:t>
-      </w:r>
-      <w:r>
-        <w:rPr>
-          <w:rFonts w:eastAsia="ヒラギノ角ゴ Pro W3" w:cs="Arial" w:ascii="Arial CE" w:hAnsi="Arial CE"/>
-          <w:color w:val="00000A"/>
-          <w:sz w:val="16"/>
-          <w:szCs w:val="16"/>
-          <w:lang w:val="pl-PL" w:eastAsia="zh-CN" w:bidi="hi-IN"/>
-        </w:rPr>
-        <w:t>{{agency_lastName}}</w:t>
-      </w:r>
-      <w:r>
-        <w:rPr>
-          <w:rFonts w:eastAsia="ヒラギノ角ゴ Pro W3" w:cs="Arial" w:ascii="Arial CE" w:hAnsi="Arial CE"/>
-          <w:color w:val="00000A"/>
-          <w:sz w:val="16"/>
-          <w:szCs w:val="16"/>
-          <w:lang w:val="pl-PL" w:eastAsia="zh-CN" w:bidi="hi-IN"/>
-        </w:rPr>
-        <w:t>, nr PESEL: {{</w:t>
-      </w:r>
-      <w:r>
-        <w:rPr>
-          <w:rFonts w:eastAsia="ヒラギノ角ゴ Pro W3" w:cs="Arial" w:ascii="Arial CE" w:hAnsi="Arial CE"/>
-          <w:color w:val="00000A"/>
-          <w:sz w:val="16"/>
-          <w:szCs w:val="16"/>
-          <w:lang w:val="pl-PL" w:eastAsia="zh-CN" w:bidi="hi-IN"/>
-        </w:rPr>
-        <w:t>agency</w:t>
-      </w:r>
-      <w:r>
-        <w:rPr>
-          <w:rFonts w:eastAsia="ヒラギノ角ゴ Pro W3" w:cs="Arial" w:ascii="Arial CE" w:hAnsi="Arial CE"/>
-          <w:color w:val="00000A"/>
-          <w:sz w:val="16"/>
-          <w:szCs w:val="16"/>
-          <w:lang w:val="pl-PL" w:eastAsia="zh-CN" w:bidi="hi-IN"/>
-        </w:rPr>
-        <w:t>_pesel}}, NIP: 6443311216 prowadzącym jednoosobową działalność gospodarczą pod nazwą {{agency_</w:t>
-      </w:r>
-      <w:r>
-        <w:rPr>
-          <w:rFonts w:eastAsia="ヒラギノ角ゴ Pro W3" w:cs="Arial" w:ascii="Arial CE" w:hAnsi="Arial CE"/>
-          <w:color w:val="00000A"/>
-          <w:sz w:val="16"/>
-          <w:szCs w:val="16"/>
-          <w:lang w:val="pl-PL" w:eastAsia="zh-CN" w:bidi="hi-IN"/>
-        </w:rPr>
-        <w:t>agencyN</w:t>
-      </w:r>
-      <w:r>
-        <w:rPr>
-          <w:rFonts w:eastAsia="ヒラギノ角ゴ Pro W3" w:cs="Arial" w:ascii="Arial CE" w:hAnsi="Arial CE"/>
-          <w:color w:val="00000A"/>
-          <w:sz w:val="16"/>
-          <w:szCs w:val="16"/>
-          <w:lang w:val="pl-PL" w:eastAsia="zh-CN" w:bidi="hi-IN"/>
-        </w:rPr>
-        <w:t>ame}} z siedzibą w {{agency_address_city}}, ul. {{agency_address_street}} {{agency_address_houseNumber}}/{{agency_address_apartmentNumber}} – zwany dalej „ZAMAWIAJĄCYM”</w:t>
+        <w:t>Panem {{AgencyDetails_firstName}} {{AgencyDetails_lastName}}, nr PESEL: {{AgencyDetails_pesel}}, NIP: 6443311216 prowadzącym jednoosobową działalność gospodarczą pod nazwą {{AgencyDetails_agencyName}} z siedzibą w {{AgencyDetails_address_city}}, ul. {{AgencyDetails_address_street}} {{AgencyDetails_address_houseNumber}}/{{AgencyDetails_address_apartmentNumber}} – zwany dalej „ZAMAWIAJĄCYM”</w:t>
       </w:r>
     </w:p>
     <w:p>
@@ -235,7 +155,7 @@
           <w:szCs w:val="16"/>
           <w:lang w:val="pl-PL" w:eastAsia="zh-CN" w:bidi="hi-IN"/>
         </w:rPr>
-        <w:t>Panem {{contractor_firstName}} {{contractor_lastName}}, nr PESEL: {{contractor_pesel}}, zamieszkałym w {{contractor_address_city}}, ul. {{contractor_address_street}} {{agency_address_houseNumber}}/{{agency_address_apartmentNumber}}, zwanym dalej „WYKONAWCĄ"</w:t>
+        <w:t>Panem {{Contractor_firstName}} {{Contractor_lastName}}, nr PESEL: {{Contractor_pesel}}, zamieszkałym w {{Contractor_address_city}}, ul. {{Contractor_address_street}} {{Contractor_address_houseNumber}}/{{Contractor_address_apartmentNumber}}, zwanym dalej „WYKONAWCĄ"</w:t>
       </w:r>
     </w:p>
     <w:p>
@@ -331,132 +251,19 @@
           <w:sz w:val="16"/>
           <w:szCs w:val="16"/>
         </w:rPr>
-        <w:t xml:space="preserve"> {{contractor_contractSubject}}.</w:t>
-      </w:r>
-    </w:p>
-    <w:p>
-      <w:pPr>
-        <w:pStyle w:val="Normal"/>
-        <w:spacing w:lineRule="auto" w:line="360" w:before="0" w:after="120"/>
-        <w:jc w:val="center"/>
-        <w:rPr>
-          <w:sz w:val="16"/>
-          <w:szCs w:val="16"/>
-        </w:rPr>
-      </w:pPr>
-      <w:r>
-        <w:rPr>
-          <w:rFonts w:eastAsia="ヒラギノ角ゴ Pro W3" w:cs="Arial" w:ascii="Arial" w:hAnsi="Arial"/>
-          <w:b w:val="false"/>
-          <w:bCs w:val="false"/>
-          <w:sz w:val="16"/>
-          <w:szCs w:val="16"/>
-        </w:rPr>
-        <w:t>2.</w:t>
-      </w:r>
-      <w:r>
-        <w:rPr>
-          <w:rFonts w:eastAsia="ヒラギノ角ゴ Pro W3" w:cs="Arial" w:ascii="Arial" w:hAnsi="Arial"/>
+        <w:t xml:space="preserve"> {{</w:t>
+      </w:r>
+      <w:r>
+        <w:rPr>
+          <w:rFonts w:eastAsia="ヒラギノ角ゴ Pro W3" w:cs="Arial" w:ascii="Arial CE" w:hAnsi="Arial CE"/>
           <w:b/>
           <w:bCs/>
-          <w:sz w:val="16"/>
-          <w:szCs w:val="16"/>
-        </w:rPr>
-        <w:t xml:space="preserve"> </w:t>
-      </w:r>
-      <w:r>
-        <w:rPr>
-          <w:rFonts w:eastAsia="ヒラギノ角ゴ Pro W3" w:cs="Arial" w:ascii="Arial" w:hAnsi="Arial"/>
-          <w:b w:val="false"/>
-          <w:bCs w:val="false"/>
-          <w:sz w:val="16"/>
-          <w:szCs w:val="16"/>
-        </w:rPr>
-        <w:t>Zespół Rumba Wachaca podczas koncertu wykona swoje interpretacje popularnych utworów latyno-amerykańskich.</w:t>
-      </w:r>
-    </w:p>
-    <w:p>
-      <w:pPr>
-        <w:pStyle w:val="Normal"/>
-        <w:spacing w:lineRule="auto" w:line="360" w:before="0" w:after="120"/>
-        <w:jc w:val="center"/>
-        <w:rPr>
-          <w:sz w:val="16"/>
-          <w:szCs w:val="16"/>
-        </w:rPr>
-      </w:pPr>
-      <w:r>
-        <w:rPr>
-          <w:rFonts w:eastAsia="ヒラギノ角ゴ Pro W3" w:cs="Arial" w:ascii="Arial" w:hAnsi="Arial"/>
-          <w:b w:val="false"/>
-          <w:bCs w:val="false"/>
-          <w:sz w:val="16"/>
-          <w:szCs w:val="16"/>
-        </w:rPr>
-        <w:t>§ 2</w:t>
-      </w:r>
-    </w:p>
-    <w:p>
-      <w:pPr>
-        <w:pStyle w:val="Normal"/>
-        <w:spacing w:lineRule="auto" w:line="360" w:before="0" w:after="120"/>
-        <w:jc w:val="center"/>
-        <w:rPr>
-          <w:sz w:val="16"/>
-          <w:szCs w:val="16"/>
-        </w:rPr>
-      </w:pPr>
-      <w:r>
-        <w:rPr>
-          <w:rFonts w:eastAsia="ヒラギノ角ゴ Pro W3" w:cs="Arial" w:ascii="Arial" w:hAnsi="Arial"/>
-          <w:b w:val="false"/>
-          <w:bCs w:val="false"/>
-          <w:sz w:val="16"/>
-          <w:szCs w:val="16"/>
-        </w:rPr>
-        <w:t>Wykonanie dzieła nastąpi dniu {{contractor_startDate}}.</w:t>
-      </w:r>
-    </w:p>
-    <w:p>
-      <w:pPr>
-        <w:pStyle w:val="Normal"/>
-        <w:spacing w:lineRule="auto" w:line="360" w:before="0" w:after="120"/>
-        <w:jc w:val="center"/>
-        <w:rPr>
-          <w:sz w:val="16"/>
-          <w:szCs w:val="16"/>
-        </w:rPr>
-      </w:pPr>
-      <w:r>
-        <w:rPr>
-          <w:rFonts w:eastAsia="ヒラギノ角ゴ Pro W3" w:cs="Arial" w:ascii="Arial" w:hAnsi="Arial"/>
-          <w:b w:val="false"/>
-          <w:bCs w:val="false"/>
-          <w:sz w:val="16"/>
-          <w:szCs w:val="16"/>
-        </w:rPr>
-        <w:t>§ 3</w:t>
-      </w:r>
-    </w:p>
-    <w:p>
-      <w:pPr>
-        <w:pStyle w:val="Normal"/>
-        <w:spacing w:lineRule="auto" w:line="360" w:before="0" w:after="120"/>
-        <w:jc w:val="center"/>
-        <w:rPr>
-          <w:sz w:val="16"/>
-          <w:szCs w:val="16"/>
-        </w:rPr>
-      </w:pPr>
-      <w:r>
-        <w:rPr>
-          <w:rFonts w:eastAsia="ヒラギノ角ゴ Pro W3" w:cs="Arial" w:ascii="Arial" w:hAnsi="Arial"/>
-          <w:b w:val="false"/>
-          <w:bCs w:val="false"/>
-          <w:sz w:val="16"/>
-          <w:szCs w:val="16"/>
-        </w:rPr>
-        <w:t xml:space="preserve">1. Za wykonane działo Wykonawca otrzyma wynagrodzenie brutto w wysokości </w:t>
+          <w:color w:val="00000A"/>
+          <w:sz w:val="16"/>
+          <w:szCs w:val="16"/>
+          <w:lang w:val="pl-PL" w:eastAsia="zh-CN" w:bidi="hi-IN"/>
+        </w:rPr>
+        <w:t>ContractWork</w:t>
       </w:r>
       <w:r>
         <w:rPr>
@@ -466,7 +273,186 @@
           <w:sz w:val="16"/>
           <w:szCs w:val="16"/>
         </w:rPr>
-        <w:t>{{contractor_salary}} zł</w:t>
+        <w:t>_contractSubject}}.</w:t>
+      </w:r>
+    </w:p>
+    <w:p>
+      <w:pPr>
+        <w:pStyle w:val="Normal"/>
+        <w:spacing w:lineRule="auto" w:line="360" w:before="0" w:after="120"/>
+        <w:jc w:val="center"/>
+        <w:rPr>
+          <w:sz w:val="16"/>
+          <w:szCs w:val="16"/>
+        </w:rPr>
+      </w:pPr>
+      <w:r>
+        <w:rPr>
+          <w:rFonts w:eastAsia="ヒラギノ角ゴ Pro W3" w:cs="Arial" w:ascii="Arial" w:hAnsi="Arial"/>
+          <w:b w:val="false"/>
+          <w:bCs w:val="false"/>
+          <w:sz w:val="16"/>
+          <w:szCs w:val="16"/>
+        </w:rPr>
+        <w:t>2.</w:t>
+      </w:r>
+      <w:r>
+        <w:rPr>
+          <w:rFonts w:eastAsia="ヒラギノ角ゴ Pro W3" w:cs="Arial" w:ascii="Arial" w:hAnsi="Arial"/>
+          <w:b/>
+          <w:bCs/>
+          <w:sz w:val="16"/>
+          <w:szCs w:val="16"/>
+        </w:rPr>
+        <w:t xml:space="preserve"> </w:t>
+      </w:r>
+      <w:r>
+        <w:rPr>
+          <w:rFonts w:eastAsia="ヒラギノ角ゴ Pro W3" w:cs="Arial" w:ascii="Arial" w:hAnsi="Arial"/>
+          <w:b w:val="false"/>
+          <w:bCs w:val="false"/>
+          <w:sz w:val="16"/>
+          <w:szCs w:val="16"/>
+        </w:rPr>
+        <w:t>Zespół Rumba Wachaca podczas koncertu wykona swoje interpretacje popularnych utworów latyno-amerykańskich.</w:t>
+      </w:r>
+    </w:p>
+    <w:p>
+      <w:pPr>
+        <w:pStyle w:val="Normal"/>
+        <w:spacing w:lineRule="auto" w:line="360" w:before="0" w:after="120"/>
+        <w:jc w:val="center"/>
+        <w:rPr>
+          <w:sz w:val="16"/>
+          <w:szCs w:val="16"/>
+        </w:rPr>
+      </w:pPr>
+      <w:r>
+        <w:rPr>
+          <w:rFonts w:eastAsia="ヒラギノ角ゴ Pro W3" w:cs="Arial" w:ascii="Arial" w:hAnsi="Arial"/>
+          <w:b w:val="false"/>
+          <w:bCs w:val="false"/>
+          <w:sz w:val="16"/>
+          <w:szCs w:val="16"/>
+        </w:rPr>
+        <w:t>§ 2</w:t>
+      </w:r>
+    </w:p>
+    <w:p>
+      <w:pPr>
+        <w:pStyle w:val="Normal"/>
+        <w:spacing w:lineRule="auto" w:line="360" w:before="0" w:after="120"/>
+        <w:jc w:val="center"/>
+        <w:rPr>
+          <w:sz w:val="16"/>
+          <w:szCs w:val="16"/>
+        </w:rPr>
+      </w:pPr>
+      <w:r>
+        <w:rPr>
+          <w:rFonts w:eastAsia="ヒラギノ角ゴ Pro W3" w:cs="Arial" w:ascii="Arial" w:hAnsi="Arial"/>
+          <w:b w:val="false"/>
+          <w:bCs w:val="false"/>
+          <w:sz w:val="16"/>
+          <w:szCs w:val="16"/>
+        </w:rPr>
+        <w:t>Wykonanie dzieła nastąpi dniu {{</w:t>
+      </w:r>
+      <w:r>
+        <w:rPr>
+          <w:rFonts w:eastAsia="ヒラギノ角ゴ Pro W3" w:cs="Arial" w:ascii="Arial CE" w:hAnsi="Arial CE"/>
+          <w:b/>
+          <w:bCs/>
+          <w:color w:val="00000A"/>
+          <w:sz w:val="16"/>
+          <w:szCs w:val="16"/>
+          <w:lang w:val="pl-PL" w:eastAsia="zh-CN" w:bidi="hi-IN"/>
+        </w:rPr>
+        <w:t>ContractWork</w:t>
+      </w:r>
+      <w:r>
+        <w:rPr>
+          <w:rFonts w:eastAsia="ヒラギノ角ゴ Pro W3" w:cs="Arial" w:ascii="Arial" w:hAnsi="Arial"/>
+          <w:b w:val="false"/>
+          <w:bCs w:val="false"/>
+          <w:sz w:val="16"/>
+          <w:szCs w:val="16"/>
+        </w:rPr>
+        <w:t>_startDate}}.</w:t>
+      </w:r>
+    </w:p>
+    <w:p>
+      <w:pPr>
+        <w:pStyle w:val="Normal"/>
+        <w:spacing w:lineRule="auto" w:line="360" w:before="0" w:after="120"/>
+        <w:jc w:val="center"/>
+        <w:rPr>
+          <w:sz w:val="16"/>
+          <w:szCs w:val="16"/>
+        </w:rPr>
+      </w:pPr>
+      <w:r>
+        <w:rPr>
+          <w:rFonts w:eastAsia="ヒラギノ角ゴ Pro W3" w:cs="Arial" w:ascii="Arial" w:hAnsi="Arial"/>
+          <w:b w:val="false"/>
+          <w:bCs w:val="false"/>
+          <w:sz w:val="16"/>
+          <w:szCs w:val="16"/>
+        </w:rPr>
+        <w:t>§ 3</w:t>
+      </w:r>
+    </w:p>
+    <w:p>
+      <w:pPr>
+        <w:pStyle w:val="Normal"/>
+        <w:spacing w:lineRule="auto" w:line="360" w:before="0" w:after="120"/>
+        <w:jc w:val="center"/>
+        <w:rPr>
+          <w:sz w:val="16"/>
+          <w:szCs w:val="16"/>
+        </w:rPr>
+      </w:pPr>
+      <w:r>
+        <w:rPr>
+          <w:rFonts w:eastAsia="ヒラギノ角ゴ Pro W3" w:cs="Arial" w:ascii="Arial" w:hAnsi="Arial"/>
+          <w:b w:val="false"/>
+          <w:bCs w:val="false"/>
+          <w:sz w:val="16"/>
+          <w:szCs w:val="16"/>
+        </w:rPr>
+        <w:t xml:space="preserve">1. Za wykonane działo Wykonawca otrzyma wynagrodzenie brutto w wysokości </w:t>
+      </w:r>
+      <w:r>
+        <w:rPr>
+          <w:rFonts w:eastAsia="ヒラギノ角ゴ Pro W3" w:cs="Arial" w:ascii="Arial" w:hAnsi="Arial"/>
+          <w:b/>
+          <w:bCs/>
+          <w:sz w:val="16"/>
+          <w:szCs w:val="16"/>
+        </w:rPr>
+        <w:t>{{</w:t>
+      </w:r>
+      <w:r>
+        <w:rPr>
+          <w:rFonts w:eastAsia="ヒラギノ角ゴ Pro W3" w:cs="Arial" w:ascii="Arial CE" w:hAnsi="Arial CE"/>
+          <w:b/>
+          <w:bCs/>
+          <w:color w:val="00000A"/>
+          <w:sz w:val="16"/>
+          <w:szCs w:val="16"/>
+          <w:lang w:val="pl-PL" w:eastAsia="zh-CN" w:bidi="hi-IN"/>
+        </w:rPr>
+        <w:t>ContractWork</w:t>
+      </w:r>
+      <w:r>
+        <w:rPr>
+          <w:rFonts w:eastAsia="ヒラギノ角ゴ Pro W3" w:cs="Arial" w:ascii="Arial" w:hAnsi="Arial"/>
+          <w:b/>
+          <w:bCs/>
+          <w:sz w:val="16"/>
+          <w:szCs w:val="16"/>
+        </w:rPr>
+        <w:t>_salary}} zł</w:t>
       </w:r>
       <w:r>
         <w:rPr>
@@ -1240,5 +1226,18 @@
       <w:rFonts w:cs="Mangal"/>
     </w:rPr>
   </w:style>
+  <w:style w:type="paragraph" w:styleId="PreformattedText">
+    <w:name w:val="Preformatted Text"/>
+    <w:basedOn w:val="Normal"/>
+    <w:qFormat/>
+    <w:pPr>
+      <w:spacing w:before="0" w:after="0"/>
+    </w:pPr>
+    <w:rPr>
+      <w:rFonts w:ascii="Liberation Mono" w:hAnsi="Liberation Mono" w:eastAsia="Liberation Mono" w:cs="Liberation Mono"/>
+      <w:sz w:val="20"/>
+      <w:szCs w:val="20"/>
+    </w:rPr>
+  </w:style>
 </w:styles>
 </file>
</xml_diff>